<commit_message>
work exp update & cv  files was changed
</commit_message>
<xml_diff>
--- a/docs/CVKimBWebDev.docx
+++ b/docs/CVKimBWebDev.docx
@@ -559,6 +559,34 @@
                 <w:szCs w:val="24"/>
               </w:rPr>
               <w:t>Node.js</w:t>
+            </w:r>
+          </w:p>
+          <w:p>
+            <w:pPr>
+              <w:pStyle w:val="a3"/>
+              <w:numPr>
+                <w:ilvl w:val="0"/>
+                <w:numId w:val="3"/>
+              </w:numPr>
+              <w:tabs>
+                <w:tab w:val="right" w:pos="9360"/>
+              </w:tabs>
+              <w:ind w:left="720"/>
+              <w:rPr>
+                <w:rFonts w:asciiTheme="minorHAnsi" w:hAnsiTheme="minorHAnsi" w:cstheme="minorHAnsi"/>
+                <w:color w:val="595959" w:themeColor="text1" w:themeTint="A6"/>
+                <w:sz w:val="24"/>
+                <w:szCs w:val="24"/>
+              </w:rPr>
+            </w:pPr>
+            <w:r>
+              <w:rPr>
+                <w:rFonts w:asciiTheme="minorHAnsi" w:hAnsiTheme="minorHAnsi" w:cstheme="minorHAnsi"/>
+                <w:color w:val="595959" w:themeColor="text1" w:themeTint="A6"/>
+                <w:sz w:val="24"/>
+                <w:szCs w:val="24"/>
+              </w:rPr>
+              <w:t>PHP</w:t>
             </w:r>
           </w:p>
           <w:p>
@@ -1167,7 +1195,31 @@
           <w:szCs w:val="24"/>
           <w:lang w:val="en-CA"/>
         </w:rPr>
-        <w:t>I am motivated Full Stack, self-starter and learner in fast paced environments. I have a technical mind and solution driven work ability including experience working with and harnessing legacy code.</w:t>
+        <w:t xml:space="preserve">I am motivated Full Stack, self-starter and learner in fast paced environments. </w:t>
+      </w:r>
+    </w:p>
+    <w:p>
+      <w:pPr>
+        <w:pStyle w:val="a3"/>
+        <w:rPr>
+          <w:rFonts w:asciiTheme="minorHAnsi" w:hAnsiTheme="minorHAnsi" w:cstheme="minorHAnsi"/>
+          <w:iCs/>
+          <w:color w:val="595959" w:themeColor="text1" w:themeTint="A6"/>
+          <w:sz w:val="24"/>
+          <w:szCs w:val="24"/>
+          <w:lang w:val="en-CA"/>
+        </w:rPr>
+      </w:pPr>
+      <w:r>
+        <w:rPr>
+          <w:rFonts w:asciiTheme="minorHAnsi" w:hAnsiTheme="minorHAnsi" w:cstheme="minorHAnsi"/>
+          <w:iCs/>
+          <w:color w:val="595959" w:themeColor="text1" w:themeTint="A6"/>
+          <w:sz w:val="24"/>
+          <w:szCs w:val="24"/>
+          <w:lang w:val="en-CA"/>
+        </w:rPr>
+        <w:t>I have a technical mind and solution driven work ability including experience working with and harnessing legacy code.</w:t>
       </w:r>
     </w:p>
     <w:p>
@@ -1877,9 +1929,7 @@
           <w:lang w:val="en-US"/>
         </w:rPr>
       </w:pPr>
-      <w:bookmarkStart w:id="0" w:name="_GoBack"/>
-    </w:p>
-    <w:bookmarkEnd w:id="0"/>
+    </w:p>
     <w:p>
       <w:pPr>
         <w:pStyle w:val="Bullet2"/>
@@ -2446,7 +2496,21 @@
           <w:rFonts w:asciiTheme="minorHAnsi" w:hAnsiTheme="minorHAnsi" w:cstheme="minorHAnsi"/>
           <w:color w:val="595959" w:themeColor="text1" w:themeTint="A6"/>
         </w:rPr>
-        <w:t>Manage security tickets from ArcSight system.</w:t>
+        <w:t>Shift manager of security lobby and patrol</w:t>
+      </w:r>
+      <w:r>
+        <w:rPr>
+          <w:rFonts w:asciiTheme="minorHAnsi" w:hAnsiTheme="minorHAnsi" w:cstheme="minorHAnsi"/>
+          <w:color w:val="595959" w:themeColor="text1" w:themeTint="A6"/>
+        </w:rPr>
+        <w:t xml:space="preserve"> team</w:t>
+      </w:r>
+      <w:r>
+        <w:rPr>
+          <w:rFonts w:asciiTheme="minorHAnsi" w:hAnsiTheme="minorHAnsi" w:cstheme="minorHAnsi"/>
+          <w:color w:val="595959" w:themeColor="text1" w:themeTint="A6"/>
+        </w:rPr>
+        <w:t>.</w:t>
       </w:r>
     </w:p>
     <w:p>
@@ -2462,40 +2526,392 @@
           <w:rFonts w:asciiTheme="minorHAnsi" w:hAnsiTheme="minorHAnsi" w:cstheme="minorHAnsi"/>
           <w:color w:val="595959" w:themeColor="text1" w:themeTint="A6"/>
         </w:rPr>
+        <w:t>Working with</w:t>
+      </w:r>
+      <w:r>
+        <w:rPr>
+          <w:rFonts w:asciiTheme="minorHAnsi" w:hAnsiTheme="minorHAnsi" w:cstheme="minorHAnsi"/>
+          <w:color w:val="595959" w:themeColor="text1" w:themeTint="A6"/>
+        </w:rPr>
+        <w:t xml:space="preserve"> tickets from ArcSight</w:t>
+      </w:r>
+      <w:r>
+        <w:rPr>
+          <w:rFonts w:asciiTheme="minorHAnsi" w:hAnsiTheme="minorHAnsi" w:cstheme="minorHAnsi"/>
+          <w:color w:val="595959" w:themeColor="text1" w:themeTint="A6"/>
+        </w:rPr>
+        <w:t xml:space="preserve"> cyber security </w:t>
+      </w:r>
+      <w:r>
+        <w:rPr>
+          <w:rFonts w:asciiTheme="minorHAnsi" w:hAnsiTheme="minorHAnsi" w:cstheme="minorHAnsi"/>
+          <w:color w:val="595959" w:themeColor="text1" w:themeTint="A6"/>
+        </w:rPr>
+        <w:t>system</w:t>
+      </w:r>
+      <w:r>
+        <w:rPr>
+          <w:rFonts w:asciiTheme="minorHAnsi" w:hAnsiTheme="minorHAnsi" w:cstheme="minorHAnsi"/>
+          <w:color w:val="595959" w:themeColor="text1" w:themeTint="A6"/>
+        </w:rPr>
+        <w:t>.</w:t>
+      </w:r>
+    </w:p>
+    <w:p>
+      <w:pPr>
+        <w:pStyle w:val="Bullet1"/>
+        <w:rPr>
+          <w:rFonts w:asciiTheme="minorHAnsi" w:hAnsiTheme="minorHAnsi" w:cstheme="minorHAnsi"/>
+          <w:color w:val="595959" w:themeColor="text1" w:themeTint="A6"/>
+        </w:rPr>
+      </w:pPr>
+      <w:r>
+        <w:rPr>
+          <w:rFonts w:asciiTheme="minorHAnsi" w:hAnsiTheme="minorHAnsi" w:cstheme="minorHAnsi"/>
+          <w:color w:val="595959" w:themeColor="text1" w:themeTint="A6"/>
+        </w:rPr>
         <w:t>Monitor cameras and Alarm systems in global world oﬀices.</w:t>
       </w:r>
+      <w:r>
+        <w:rPr>
+          <w:rFonts w:asciiTheme="minorHAnsi" w:hAnsiTheme="minorHAnsi" w:cstheme="minorHAnsi"/>
+          <w:color w:val="595959" w:themeColor="text1" w:themeTint="A6"/>
+        </w:rPr>
+        <w:t xml:space="preserve"> </w:t>
+      </w:r>
+      <w:r>
+        <w:rPr>
+          <w:rFonts w:asciiTheme="minorHAnsi" w:hAnsiTheme="minorHAnsi" w:cstheme="minorHAnsi"/>
+          <w:color w:val="595959" w:themeColor="text1" w:themeTint="A6"/>
+        </w:rPr>
+        <w:t>Diagnose, rotate and resolve any security issues. Create requests and monitor the implementation of repair works on the building</w:t>
+      </w:r>
     </w:p>
     <w:p>
       <w:pPr>
         <w:pStyle w:val="Bullet1"/>
-        <w:rPr>
-          <w:rFonts w:asciiTheme="minorHAnsi" w:hAnsiTheme="minorHAnsi" w:cstheme="minorHAnsi"/>
-          <w:color w:val="595959" w:themeColor="text1" w:themeTint="A6"/>
-        </w:rPr>
-      </w:pPr>
-      <w:r>
-        <w:rPr>
-          <w:rFonts w:asciiTheme="minorHAnsi" w:hAnsiTheme="minorHAnsi" w:cstheme="minorHAnsi"/>
-          <w:color w:val="595959" w:themeColor="text1" w:themeTint="A6"/>
-        </w:rPr>
-        <w:t>Shift manager of security lobby and patrol.</w:t>
+        <w:numPr>
+          <w:ilvl w:val="0"/>
+          <w:numId w:val="0"/>
+        </w:numPr>
+        <w:ind w:left="360"/>
+        <w:rPr>
+          <w:rFonts w:asciiTheme="minorHAnsi" w:hAnsiTheme="minorHAnsi" w:cstheme="minorHAnsi"/>
+          <w:color w:val="595959" w:themeColor="text1" w:themeTint="A6"/>
+        </w:rPr>
+      </w:pPr>
+    </w:p>
+    <w:p>
+      <w:pPr>
+        <w:spacing w:line="240" w:lineRule="auto"/>
+        <w:jc w:val="left"/>
+        <w:rPr>
+          <w:rFonts w:asciiTheme="minorHAnsi" w:hAnsiTheme="minorHAnsi" w:cstheme="minorHAnsi"/>
+          <w:b/>
+          <w:color w:val="595959" w:themeColor="text1" w:themeTint="A6"/>
+        </w:rPr>
+      </w:pPr>
+      <w:r>
+        <w:rPr>
+          <w:rFonts w:asciiTheme="minorHAnsi" w:hAnsiTheme="minorHAnsi" w:cstheme="minorHAnsi"/>
+          <w:b/>
+          <w:color w:val="595959" w:themeColor="text1" w:themeTint="A6"/>
+        </w:rPr>
+        <w:br w:type="page"/>
+      </w:r>
+    </w:p>
+    <w:p>
+      <w:pPr>
+        <w:spacing w:line="240" w:lineRule="auto"/>
+        <w:jc w:val="left"/>
+        <w:rPr>
+          <w:rFonts w:asciiTheme="minorHAnsi" w:eastAsia="MS Mincho" w:hAnsiTheme="minorHAnsi" w:cstheme="minorHAnsi"/>
+          <w:b/>
+          <w:color w:val="595959" w:themeColor="text1" w:themeTint="A6"/>
+          <w:szCs w:val="22"/>
+          <w:lang w:val="en-US"/>
+        </w:rPr>
+      </w:pPr>
+      <w:bookmarkStart w:id="0" w:name="_GoBack"/>
+      <w:bookmarkEnd w:id="0"/>
+      <w:r>
+        <w:rPr>
+          <w:rFonts w:asciiTheme="minorHAnsi" w:hAnsiTheme="minorHAnsi" w:cstheme="minorHAnsi"/>
+          <w:b/>
+          <w:color w:val="595959" w:themeColor="text1" w:themeTint="A6"/>
+        </w:rPr>
+        <w:lastRenderedPageBreak/>
+        <w:t xml:space="preserve">2017 </w:t>
+      </w:r>
+      <w:r>
+        <w:rPr>
+          <w:rFonts w:asciiTheme="minorHAnsi" w:hAnsiTheme="minorHAnsi" w:cstheme="minorHAnsi"/>
+          <w:b/>
+          <w:color w:val="595959" w:themeColor="text1" w:themeTint="A6"/>
+        </w:rPr>
+        <w:t>–</w:t>
+      </w:r>
+      <w:r>
+        <w:rPr>
+          <w:rFonts w:asciiTheme="minorHAnsi" w:hAnsiTheme="minorHAnsi" w:cstheme="minorHAnsi"/>
+          <w:b/>
+          <w:color w:val="595959" w:themeColor="text1" w:themeTint="A6"/>
+        </w:rPr>
+        <w:t xml:space="preserve"> </w:t>
+      </w:r>
+      <w:r>
+        <w:rPr>
+          <w:rFonts w:asciiTheme="minorHAnsi" w:hAnsiTheme="minorHAnsi" w:cstheme="minorHAnsi"/>
+          <w:b/>
+          <w:color w:val="595959" w:themeColor="text1" w:themeTint="A6"/>
+        </w:rPr>
+        <w:t>2018</w:t>
       </w:r>
     </w:p>
     <w:p>
       <w:pPr>
         <w:pStyle w:val="Bullet1"/>
-        <w:rPr>
-          <w:rFonts w:asciiTheme="minorHAnsi" w:hAnsiTheme="minorHAnsi" w:cstheme="minorHAnsi"/>
-          <w:color w:val="595959" w:themeColor="text1" w:themeTint="A6"/>
-        </w:rPr>
-      </w:pPr>
-      <w:r>
-        <w:rPr>
-          <w:rFonts w:asciiTheme="minorHAnsi" w:hAnsiTheme="minorHAnsi" w:cstheme="minorHAnsi"/>
-          <w:color w:val="595959" w:themeColor="text1" w:themeTint="A6"/>
-        </w:rPr>
-        <w:t>Diagnose, rotate and resolve any security issues. Create requests and monitor the implementation of repair works on the building</w:t>
-      </w:r>
+        <w:numPr>
+          <w:ilvl w:val="0"/>
+          <w:numId w:val="0"/>
+        </w:numPr>
+        <w:rPr>
+          <w:rFonts w:asciiTheme="minorHAnsi" w:hAnsiTheme="minorHAnsi" w:cstheme="minorHAnsi"/>
+          <w:color w:val="595959" w:themeColor="text1" w:themeTint="A6"/>
+        </w:rPr>
+      </w:pPr>
+      <w:r>
+        <w:rPr>
+          <w:rFonts w:asciiTheme="minorHAnsi" w:hAnsiTheme="minorHAnsi" w:cstheme="minorHAnsi"/>
+          <w:b/>
+          <w:bCs/>
+          <w:color w:val="595959" w:themeColor="text1" w:themeTint="A6"/>
+        </w:rPr>
+        <w:t>TEST AUTOMATION ENGINEER</w:t>
+      </w:r>
+      <w:r>
+        <w:rPr>
+          <w:rFonts w:asciiTheme="minorHAnsi" w:hAnsiTheme="minorHAnsi" w:cstheme="minorHAnsi"/>
+          <w:color w:val="595959" w:themeColor="text1" w:themeTint="A6"/>
+        </w:rPr>
+        <w:t xml:space="preserve"> AT </w:t>
+      </w:r>
+      <w:r>
+        <w:rPr>
+          <w:rFonts w:asciiTheme="minorHAnsi" w:hAnsiTheme="minorHAnsi" w:cstheme="minorHAnsi"/>
+          <w:b/>
+          <w:bCs/>
+          <w:color w:val="595959" w:themeColor="text1" w:themeTint="A6"/>
+        </w:rPr>
+        <w:t>SBERBANK</w:t>
+      </w:r>
+      <w:r>
+        <w:rPr>
+          <w:rFonts w:asciiTheme="minorHAnsi" w:hAnsiTheme="minorHAnsi" w:cstheme="minorHAnsi"/>
+          <w:color w:val="595959" w:themeColor="text1" w:themeTint="A6"/>
+        </w:rPr>
+        <w:t xml:space="preserve"> Company</w:t>
+      </w:r>
+      <w:r>
+        <w:rPr>
+          <w:rFonts w:asciiTheme="minorHAnsi" w:hAnsiTheme="minorHAnsi" w:cstheme="minorHAnsi"/>
+          <w:color w:val="595959" w:themeColor="text1" w:themeTint="A6"/>
+        </w:rPr>
+        <w:t xml:space="preserve">, </w:t>
+      </w:r>
+      <w:r>
+        <w:rPr>
+          <w:rFonts w:asciiTheme="minorHAnsi" w:hAnsiTheme="minorHAnsi" w:cstheme="minorHAnsi"/>
+          <w:color w:val="595959" w:themeColor="text1" w:themeTint="A6"/>
+        </w:rPr>
+        <w:t>Moscow</w:t>
+      </w:r>
+    </w:p>
+    <w:p>
+      <w:pPr>
+        <w:pStyle w:val="Bullet1"/>
+        <w:numPr>
+          <w:ilvl w:val="0"/>
+          <w:numId w:val="0"/>
+        </w:numPr>
+        <w:rPr>
+          <w:rFonts w:asciiTheme="minorHAnsi" w:hAnsiTheme="minorHAnsi" w:cstheme="minorHAnsi"/>
+          <w:color w:val="595959" w:themeColor="text1" w:themeTint="A6"/>
+        </w:rPr>
+      </w:pPr>
+    </w:p>
+    <w:p>
+      <w:pPr>
+        <w:pStyle w:val="Bullet1"/>
+        <w:rPr>
+          <w:rFonts w:asciiTheme="minorHAnsi" w:hAnsiTheme="minorHAnsi" w:cstheme="minorHAnsi"/>
+          <w:color w:val="595959" w:themeColor="text1" w:themeTint="A6"/>
+        </w:rPr>
+      </w:pPr>
+      <w:r>
+        <w:rPr>
+          <w:rFonts w:asciiTheme="minorHAnsi" w:hAnsiTheme="minorHAnsi" w:cstheme="minorHAnsi"/>
+          <w:color w:val="595959" w:themeColor="text1" w:themeTint="A6"/>
+        </w:rPr>
+        <w:t>Manage</w:t>
+      </w:r>
+      <w:r>
+        <w:rPr>
+          <w:rFonts w:asciiTheme="minorHAnsi" w:hAnsiTheme="minorHAnsi" w:cstheme="minorHAnsi"/>
+          <w:color w:val="595959" w:themeColor="text1" w:themeTint="A6"/>
+        </w:rPr>
+        <w:t>d</w:t>
+      </w:r>
+      <w:r>
+        <w:rPr>
+          <w:rFonts w:asciiTheme="minorHAnsi" w:hAnsiTheme="minorHAnsi" w:cstheme="minorHAnsi"/>
+          <w:color w:val="595959" w:themeColor="text1" w:themeTint="A6"/>
+        </w:rPr>
+        <w:t xml:space="preserve"> sprint reviews and daily scrum (stand up) meetings to touch base with whole team and ensure that </w:t>
+      </w:r>
+      <w:r>
+        <w:rPr>
+          <w:rFonts w:asciiTheme="minorHAnsi" w:hAnsiTheme="minorHAnsi" w:cstheme="minorHAnsi"/>
+          <w:color w:val="595959" w:themeColor="text1" w:themeTint="A6"/>
+        </w:rPr>
+        <w:t xml:space="preserve">all </w:t>
+      </w:r>
+      <w:r>
+        <w:rPr>
+          <w:rFonts w:asciiTheme="minorHAnsi" w:hAnsiTheme="minorHAnsi" w:cstheme="minorHAnsi"/>
+          <w:color w:val="595959" w:themeColor="text1" w:themeTint="A6"/>
+        </w:rPr>
+        <w:t>members</w:t>
+      </w:r>
+      <w:r>
+        <w:rPr>
+          <w:rFonts w:asciiTheme="minorHAnsi" w:hAnsiTheme="minorHAnsi" w:cstheme="minorHAnsi"/>
+          <w:color w:val="595959" w:themeColor="text1" w:themeTint="A6"/>
+        </w:rPr>
+        <w:t xml:space="preserve"> were performing satisfactorily.</w:t>
+      </w:r>
+    </w:p>
+    <w:p>
+      <w:pPr>
+        <w:pStyle w:val="Bullet1"/>
+        <w:rPr>
+          <w:rFonts w:asciiTheme="minorHAnsi" w:hAnsiTheme="minorHAnsi" w:cstheme="minorHAnsi"/>
+          <w:color w:val="595959" w:themeColor="text1" w:themeTint="A6"/>
+        </w:rPr>
+      </w:pPr>
+      <w:r>
+        <w:rPr>
+          <w:rFonts w:asciiTheme="minorHAnsi" w:hAnsiTheme="minorHAnsi" w:cstheme="minorHAnsi"/>
+          <w:color w:val="595959" w:themeColor="text1" w:themeTint="A6"/>
+        </w:rPr>
+        <w:t>Develop</w:t>
+      </w:r>
+      <w:r>
+        <w:rPr>
+          <w:rFonts w:asciiTheme="minorHAnsi" w:hAnsiTheme="minorHAnsi" w:cstheme="minorHAnsi"/>
+          <w:color w:val="595959" w:themeColor="text1" w:themeTint="A6"/>
+        </w:rPr>
+        <w:t xml:space="preserve">ed, </w:t>
+      </w:r>
+      <w:r>
+        <w:rPr>
+          <w:rFonts w:asciiTheme="minorHAnsi" w:hAnsiTheme="minorHAnsi" w:cstheme="minorHAnsi"/>
+          <w:color w:val="595959" w:themeColor="text1" w:themeTint="A6"/>
+        </w:rPr>
+        <w:t>Update</w:t>
+      </w:r>
+      <w:r>
+        <w:rPr>
+          <w:rFonts w:asciiTheme="minorHAnsi" w:hAnsiTheme="minorHAnsi" w:cstheme="minorHAnsi"/>
+          <w:color w:val="595959" w:themeColor="text1" w:themeTint="A6"/>
+        </w:rPr>
+        <w:t>d and optimized</w:t>
+      </w:r>
+      <w:r>
+        <w:rPr>
+          <w:rFonts w:asciiTheme="minorHAnsi" w:hAnsiTheme="minorHAnsi" w:cstheme="minorHAnsi"/>
+          <w:color w:val="595959" w:themeColor="text1" w:themeTint="A6"/>
+        </w:rPr>
+        <w:t xml:space="preserve"> SAP ERP and SAP HCM automated tests using SAP CBTA tool (Solution Manager 7.2 and older versions) for Smoke and Regression testing</w:t>
+      </w:r>
+    </w:p>
+    <w:p>
+      <w:pPr>
+        <w:pStyle w:val="Bullet1"/>
+        <w:rPr>
+          <w:rFonts w:asciiTheme="minorHAnsi" w:hAnsiTheme="minorHAnsi" w:cstheme="minorHAnsi"/>
+          <w:color w:val="595959" w:themeColor="text1" w:themeTint="A6"/>
+        </w:rPr>
+      </w:pPr>
+      <w:r>
+        <w:rPr>
+          <w:rFonts w:asciiTheme="minorHAnsi" w:hAnsiTheme="minorHAnsi" w:cstheme="minorHAnsi"/>
+          <w:color w:val="595959" w:themeColor="text1" w:themeTint="A6"/>
+        </w:rPr>
+        <w:t xml:space="preserve"> </w:t>
+      </w:r>
+      <w:r>
+        <w:rPr>
+          <w:rFonts w:asciiTheme="minorHAnsi" w:hAnsiTheme="minorHAnsi" w:cstheme="minorHAnsi"/>
+          <w:color w:val="595959" w:themeColor="text1" w:themeTint="A6"/>
+        </w:rPr>
+        <w:t>Analyze</w:t>
+      </w:r>
+      <w:r>
+        <w:rPr>
+          <w:rFonts w:asciiTheme="minorHAnsi" w:hAnsiTheme="minorHAnsi" w:cstheme="minorHAnsi"/>
+          <w:color w:val="595959" w:themeColor="text1" w:themeTint="A6"/>
+        </w:rPr>
+        <w:t>d</w:t>
+      </w:r>
+      <w:r>
+        <w:rPr>
+          <w:rFonts w:asciiTheme="minorHAnsi" w:hAnsiTheme="minorHAnsi" w:cstheme="minorHAnsi"/>
+          <w:color w:val="595959" w:themeColor="text1" w:themeTint="A6"/>
+        </w:rPr>
+        <w:t xml:space="preserve"> test plans and test cases</w:t>
+      </w:r>
+      <w:r>
+        <w:rPr>
+          <w:rFonts w:asciiTheme="minorHAnsi" w:hAnsiTheme="minorHAnsi" w:cstheme="minorHAnsi"/>
+          <w:color w:val="595959" w:themeColor="text1" w:themeTint="A6"/>
+        </w:rPr>
+        <w:t xml:space="preserve">, </w:t>
+      </w:r>
+      <w:r>
+        <w:rPr>
+          <w:rFonts w:asciiTheme="minorHAnsi" w:hAnsiTheme="minorHAnsi" w:cstheme="minorHAnsi"/>
+          <w:color w:val="595959" w:themeColor="text1" w:themeTint="A6"/>
+        </w:rPr>
+        <w:t>Manage</w:t>
+      </w:r>
+      <w:r>
+        <w:rPr>
+          <w:rFonts w:asciiTheme="minorHAnsi" w:hAnsiTheme="minorHAnsi" w:cstheme="minorHAnsi"/>
+          <w:color w:val="595959" w:themeColor="text1" w:themeTint="A6"/>
+        </w:rPr>
+        <w:t>d</w:t>
+      </w:r>
+      <w:r>
+        <w:rPr>
+          <w:rFonts w:asciiTheme="minorHAnsi" w:hAnsiTheme="minorHAnsi" w:cstheme="minorHAnsi"/>
+          <w:color w:val="595959" w:themeColor="text1" w:themeTint="A6"/>
+        </w:rPr>
+        <w:t xml:space="preserve"> test profiles in SDC in SQC, SCP (Solution Manager)</w:t>
+      </w:r>
+    </w:p>
+    <w:p>
+      <w:pPr>
+        <w:pStyle w:val="Bullet1"/>
+        <w:numPr>
+          <w:ilvl w:val="0"/>
+          <w:numId w:val="0"/>
+        </w:numPr>
+        <w:rPr>
+          <w:rFonts w:asciiTheme="minorHAnsi" w:hAnsiTheme="minorHAnsi" w:cstheme="minorHAnsi"/>
+          <w:color w:val="595959" w:themeColor="text1" w:themeTint="A6"/>
+        </w:rPr>
+      </w:pPr>
     </w:p>
     <w:p>
       <w:pPr>
@@ -2507,47 +2923,25 @@
         <w:ind w:left="360" w:hanging="360"/>
         <w:rPr>
           <w:rFonts w:asciiTheme="minorHAnsi" w:hAnsiTheme="minorHAnsi" w:cstheme="minorHAnsi"/>
-          <w:color w:val="595959" w:themeColor="text1" w:themeTint="A6"/>
-        </w:rPr>
-      </w:pPr>
-    </w:p>
-    <w:p>
-      <w:pPr>
-        <w:spacing w:line="240" w:lineRule="auto"/>
-        <w:jc w:val="left"/>
-        <w:rPr>
-          <w:rFonts w:asciiTheme="minorHAnsi" w:hAnsiTheme="minorHAnsi" w:cstheme="minorHAnsi"/>
-          <w:b/>
-          <w:bCs w:val="0"/>
-          <w:color w:val="595959" w:themeColor="text1" w:themeTint="A6"/>
-        </w:rPr>
-      </w:pPr>
-    </w:p>
-    <w:p>
-      <w:pPr>
-        <w:spacing w:line="240" w:lineRule="auto"/>
-        <w:jc w:val="left"/>
-        <w:rPr>
-          <w:rFonts w:asciiTheme="minorHAnsi" w:eastAsia="MS Mincho" w:hAnsiTheme="minorHAnsi" w:cstheme="minorHAnsi"/>
-          <w:b/>
-          <w:color w:val="595959" w:themeColor="text1" w:themeTint="A6"/>
-          <w:szCs w:val="22"/>
-          <w:lang w:val="en-US"/>
-        </w:rPr>
-      </w:pPr>
-      <w:r>
-        <w:rPr>
-          <w:rFonts w:asciiTheme="minorHAnsi" w:hAnsiTheme="minorHAnsi" w:cstheme="minorHAnsi"/>
-          <w:b/>
-          <w:color w:val="595959" w:themeColor="text1" w:themeTint="A6"/>
-        </w:rPr>
-        <w:lastRenderedPageBreak/>
-        <w:t xml:space="preserve">2017 </w:t>
-      </w:r>
-      <w:r>
-        <w:rPr>
-          <w:rFonts w:asciiTheme="minorHAnsi" w:hAnsiTheme="minorHAnsi" w:cstheme="minorHAnsi"/>
-          <w:b/>
+          <w:b/>
+          <w:bCs/>
+          <w:color w:val="595959" w:themeColor="text1" w:themeTint="A6"/>
+        </w:rPr>
+      </w:pPr>
+      <w:r>
+        <w:rPr>
+          <w:rFonts w:asciiTheme="minorHAnsi" w:hAnsiTheme="minorHAnsi" w:cstheme="minorHAnsi"/>
+          <w:b/>
+          <w:bCs/>
+          <w:color w:val="595959" w:themeColor="text1" w:themeTint="A6"/>
+        </w:rPr>
+        <w:t xml:space="preserve">2015 </w:t>
+      </w:r>
+      <w:r>
+        <w:rPr>
+          <w:rFonts w:asciiTheme="minorHAnsi" w:hAnsiTheme="minorHAnsi" w:cstheme="minorHAnsi"/>
+          <w:b/>
+          <w:bCs/>
           <w:color w:val="595959" w:themeColor="text1" w:themeTint="A6"/>
         </w:rPr>
         <w:t>–</w:t>
@@ -2556,204 +2950,11 @@
         <w:rPr>
           <w:rFonts w:asciiTheme="minorHAnsi" w:hAnsiTheme="minorHAnsi" w:cstheme="minorHAnsi"/>
           <w:b/>
-          <w:color w:val="595959" w:themeColor="text1" w:themeTint="A6"/>
-        </w:rPr>
-        <w:t xml:space="preserve"> </w:t>
-      </w:r>
-      <w:r>
-        <w:rPr>
-          <w:rFonts w:asciiTheme="minorHAnsi" w:hAnsiTheme="minorHAnsi" w:cstheme="minorHAnsi"/>
-          <w:b/>
-          <w:color w:val="595959" w:themeColor="text1" w:themeTint="A6"/>
-        </w:rPr>
-        <w:t>2018</w:t>
-      </w:r>
-    </w:p>
-    <w:p>
-      <w:pPr>
-        <w:pStyle w:val="Bullet1"/>
-        <w:numPr>
-          <w:ilvl w:val="0"/>
-          <w:numId w:val="0"/>
-        </w:numPr>
-        <w:rPr>
-          <w:rFonts w:asciiTheme="minorHAnsi" w:hAnsiTheme="minorHAnsi" w:cstheme="minorHAnsi"/>
-          <w:color w:val="595959" w:themeColor="text1" w:themeTint="A6"/>
-        </w:rPr>
-      </w:pPr>
-      <w:r>
-        <w:rPr>
-          <w:rFonts w:asciiTheme="minorHAnsi" w:hAnsiTheme="minorHAnsi" w:cstheme="minorHAnsi"/>
-          <w:b/>
           <w:bCs/>
           <w:color w:val="595959" w:themeColor="text1" w:themeTint="A6"/>
         </w:rPr>
-        <w:t>TEST AUTOMATION ENGINEER</w:t>
-      </w:r>
-      <w:r>
-        <w:rPr>
-          <w:rFonts w:asciiTheme="minorHAnsi" w:hAnsiTheme="minorHAnsi" w:cstheme="minorHAnsi"/>
-          <w:color w:val="595959" w:themeColor="text1" w:themeTint="A6"/>
-        </w:rPr>
-        <w:t xml:space="preserve"> AT </w:t>
-      </w:r>
-      <w:r>
-        <w:rPr>
-          <w:rFonts w:asciiTheme="minorHAnsi" w:hAnsiTheme="minorHAnsi" w:cstheme="minorHAnsi"/>
-          <w:b/>
-          <w:bCs/>
-          <w:color w:val="595959" w:themeColor="text1" w:themeTint="A6"/>
-        </w:rPr>
-        <w:t>SBERBANK</w:t>
-      </w:r>
-      <w:r>
-        <w:rPr>
-          <w:rFonts w:asciiTheme="minorHAnsi" w:hAnsiTheme="minorHAnsi" w:cstheme="minorHAnsi"/>
-          <w:color w:val="595959" w:themeColor="text1" w:themeTint="A6"/>
-        </w:rPr>
-        <w:t xml:space="preserve"> Company</w:t>
-      </w:r>
-      <w:r>
-        <w:rPr>
-          <w:rFonts w:asciiTheme="minorHAnsi" w:hAnsiTheme="minorHAnsi" w:cstheme="minorHAnsi"/>
-          <w:color w:val="595959" w:themeColor="text1" w:themeTint="A6"/>
-        </w:rPr>
-        <w:t xml:space="preserve">, </w:t>
-      </w:r>
-      <w:r>
-        <w:rPr>
-          <w:rFonts w:asciiTheme="minorHAnsi" w:hAnsiTheme="minorHAnsi" w:cstheme="minorHAnsi"/>
-          <w:color w:val="595959" w:themeColor="text1" w:themeTint="A6"/>
-        </w:rPr>
-        <w:t>Moscow</w:t>
-      </w:r>
-    </w:p>
-    <w:p>
-      <w:pPr>
-        <w:pStyle w:val="Bullet1"/>
-        <w:numPr>
-          <w:ilvl w:val="0"/>
-          <w:numId w:val="0"/>
-        </w:numPr>
-        <w:rPr>
-          <w:rFonts w:asciiTheme="minorHAnsi" w:hAnsiTheme="minorHAnsi" w:cstheme="minorHAnsi"/>
-          <w:color w:val="595959" w:themeColor="text1" w:themeTint="A6"/>
-        </w:rPr>
-      </w:pPr>
-    </w:p>
-    <w:p>
-      <w:pPr>
-        <w:pStyle w:val="Bullet1"/>
-        <w:rPr>
-          <w:rFonts w:asciiTheme="minorHAnsi" w:hAnsiTheme="minorHAnsi" w:cstheme="minorHAnsi"/>
-          <w:color w:val="595959" w:themeColor="text1" w:themeTint="A6"/>
-        </w:rPr>
-      </w:pPr>
-      <w:r>
-        <w:rPr>
-          <w:rFonts w:asciiTheme="minorHAnsi" w:hAnsiTheme="minorHAnsi" w:cstheme="minorHAnsi"/>
-          <w:color w:val="595959" w:themeColor="text1" w:themeTint="A6"/>
-        </w:rPr>
-        <w:t xml:space="preserve">Manage sprint reviews and daily scrum (stand up) meetings to touch base with whole team and ensure that </w:t>
-      </w:r>
-      <w:r>
-        <w:rPr>
-          <w:rFonts w:asciiTheme="minorHAnsi" w:hAnsiTheme="minorHAnsi" w:cstheme="minorHAnsi"/>
-          <w:color w:val="595959" w:themeColor="text1" w:themeTint="A6"/>
-        </w:rPr>
-        <w:t xml:space="preserve">all </w:t>
-      </w:r>
-      <w:r>
-        <w:rPr>
-          <w:rFonts w:asciiTheme="minorHAnsi" w:hAnsiTheme="minorHAnsi" w:cstheme="minorHAnsi"/>
-          <w:color w:val="595959" w:themeColor="text1" w:themeTint="A6"/>
-        </w:rPr>
-        <w:t>members</w:t>
-      </w:r>
-      <w:r>
-        <w:rPr>
-          <w:rFonts w:asciiTheme="minorHAnsi" w:hAnsiTheme="minorHAnsi" w:cstheme="minorHAnsi"/>
-          <w:color w:val="595959" w:themeColor="text1" w:themeTint="A6"/>
-        </w:rPr>
-        <w:t xml:space="preserve"> were performing satisfactorily.</w:t>
-      </w:r>
-    </w:p>
-    <w:p>
-      <w:pPr>
-        <w:pStyle w:val="Bullet1"/>
-        <w:rPr>
-          <w:rFonts w:asciiTheme="minorHAnsi" w:hAnsiTheme="minorHAnsi" w:cstheme="minorHAnsi"/>
-          <w:color w:val="595959" w:themeColor="text1" w:themeTint="A6"/>
-        </w:rPr>
-      </w:pPr>
-      <w:r>
-        <w:rPr>
-          <w:rFonts w:asciiTheme="minorHAnsi" w:hAnsiTheme="minorHAnsi" w:cstheme="minorHAnsi"/>
-          <w:color w:val="595959" w:themeColor="text1" w:themeTint="A6"/>
-        </w:rPr>
-        <w:t>Develop SAP ERP and SAP HCM automated tests using SAP CBTA tool (Solution Manager 7.2 and older versions) for Smoke and Regression testing</w:t>
-      </w:r>
-    </w:p>
-    <w:p>
-      <w:pPr>
-        <w:pStyle w:val="Bullet1"/>
-        <w:rPr>
-          <w:rFonts w:asciiTheme="minorHAnsi" w:hAnsiTheme="minorHAnsi" w:cstheme="minorHAnsi"/>
-          <w:color w:val="595959" w:themeColor="text1" w:themeTint="A6"/>
-        </w:rPr>
-      </w:pPr>
-      <w:r>
-        <w:rPr>
-          <w:rFonts w:asciiTheme="minorHAnsi" w:hAnsiTheme="minorHAnsi" w:cstheme="minorHAnsi"/>
-          <w:color w:val="595959" w:themeColor="text1" w:themeTint="A6"/>
-        </w:rPr>
-        <w:t>Update and optimization automated tests</w:t>
-      </w:r>
-    </w:p>
-    <w:p>
-      <w:pPr>
-        <w:pStyle w:val="Bullet1"/>
-        <w:rPr>
-          <w:rFonts w:asciiTheme="minorHAnsi" w:hAnsiTheme="minorHAnsi" w:cstheme="minorHAnsi"/>
-          <w:color w:val="595959" w:themeColor="text1" w:themeTint="A6"/>
-        </w:rPr>
-      </w:pPr>
-      <w:r>
-        <w:rPr>
-          <w:rFonts w:asciiTheme="minorHAnsi" w:hAnsiTheme="minorHAnsi" w:cstheme="minorHAnsi"/>
-          <w:color w:val="595959" w:themeColor="text1" w:themeTint="A6"/>
-        </w:rPr>
-        <w:t>Analyze test plans and test cases</w:t>
-      </w:r>
-    </w:p>
-    <w:p>
-      <w:pPr>
-        <w:pStyle w:val="Bullet1"/>
-        <w:rPr>
-          <w:rFonts w:asciiTheme="minorHAnsi" w:hAnsiTheme="minorHAnsi" w:cstheme="minorHAnsi"/>
-          <w:color w:val="595959" w:themeColor="text1" w:themeTint="A6"/>
-        </w:rPr>
-      </w:pPr>
-      <w:r>
-        <w:rPr>
-          <w:rFonts w:asciiTheme="minorHAnsi" w:hAnsiTheme="minorHAnsi" w:cstheme="minorHAnsi"/>
-          <w:color w:val="595959" w:themeColor="text1" w:themeTint="A6"/>
-        </w:rPr>
-        <w:t>Manage test profiles in SDC in SQC, SCP (Solution Manager)</w:t>
-      </w:r>
-    </w:p>
-    <w:p>
-      <w:pPr>
-        <w:pStyle w:val="Bullet1"/>
-        <w:numPr>
-          <w:ilvl w:val="0"/>
-          <w:numId w:val="0"/>
-        </w:numPr>
-        <w:rPr>
-          <w:rFonts w:asciiTheme="minorHAnsi" w:hAnsiTheme="minorHAnsi" w:cstheme="minorHAnsi"/>
-          <w:color w:val="595959" w:themeColor="text1" w:themeTint="A6"/>
-        </w:rPr>
-      </w:pPr>
+        <w:t xml:space="preserve"> 2017</w:t>
+      </w:r>
     </w:p>
     <w:p>
       <w:pPr>
@@ -2765,11 +2966,25 @@
         <w:ind w:left="360" w:hanging="360"/>
         <w:rPr>
           <w:rFonts w:asciiTheme="minorHAnsi" w:hAnsiTheme="minorHAnsi" w:cstheme="minorHAnsi"/>
+          <w:color w:val="595959" w:themeColor="text1" w:themeTint="A6"/>
+        </w:rPr>
+      </w:pPr>
+      <w:r>
+        <w:rPr>
+          <w:rFonts w:asciiTheme="minorHAnsi" w:hAnsiTheme="minorHAnsi" w:cstheme="minorHAnsi"/>
           <w:b/>
           <w:bCs/>
           <w:color w:val="595959" w:themeColor="text1" w:themeTint="A6"/>
         </w:rPr>
-      </w:pPr>
+        <w:t xml:space="preserve">SENIOR RELEASE MANAGER </w:t>
+      </w:r>
+      <w:r>
+        <w:rPr>
+          <w:rFonts w:asciiTheme="minorHAnsi" w:hAnsiTheme="minorHAnsi" w:cstheme="minorHAnsi"/>
+          <w:color w:val="595959" w:themeColor="text1" w:themeTint="A6"/>
+        </w:rPr>
+        <w:t>(PROCESS ENGINEER) AT</w:t>
+      </w:r>
       <w:r>
         <w:rPr>
           <w:rFonts w:asciiTheme="minorHAnsi" w:hAnsiTheme="minorHAnsi" w:cstheme="minorHAnsi"/>
@@ -2777,25 +2992,14 @@
           <w:bCs/>
           <w:color w:val="595959" w:themeColor="text1" w:themeTint="A6"/>
         </w:rPr>
-        <w:t xml:space="preserve">2015 </w:t>
-      </w:r>
-      <w:r>
-        <w:rPr>
-          <w:rFonts w:asciiTheme="minorHAnsi" w:hAnsiTheme="minorHAnsi" w:cstheme="minorHAnsi"/>
-          <w:b/>
-          <w:bCs/>
-          <w:color w:val="595959" w:themeColor="text1" w:themeTint="A6"/>
-        </w:rPr>
-        <w:t>–</w:t>
-      </w:r>
-      <w:r>
-        <w:rPr>
-          <w:rFonts w:asciiTheme="minorHAnsi" w:hAnsiTheme="minorHAnsi" w:cstheme="minorHAnsi"/>
-          <w:b/>
-          <w:bCs/>
-          <w:color w:val="595959" w:themeColor="text1" w:themeTint="A6"/>
-        </w:rPr>
-        <w:t xml:space="preserve"> 2017</w:t>
+        <w:t xml:space="preserve"> SBERBANK-TECHNOLOGY </w:t>
+      </w:r>
+      <w:r>
+        <w:rPr>
+          <w:rFonts w:asciiTheme="minorHAnsi" w:hAnsiTheme="minorHAnsi" w:cstheme="minorHAnsi"/>
+          <w:color w:val="595959" w:themeColor="text1" w:themeTint="A6"/>
+        </w:rPr>
+        <w:t>Company, Moscow</w:t>
       </w:r>
     </w:p>
     <w:p>
@@ -2808,40 +3012,90 @@
         <w:ind w:left="360" w:hanging="360"/>
         <w:rPr>
           <w:rFonts w:asciiTheme="minorHAnsi" w:hAnsiTheme="minorHAnsi" w:cstheme="minorHAnsi"/>
-          <w:color w:val="595959" w:themeColor="text1" w:themeTint="A6"/>
-        </w:rPr>
-      </w:pPr>
-      <w:r>
-        <w:rPr>
-          <w:rFonts w:asciiTheme="minorHAnsi" w:hAnsiTheme="minorHAnsi" w:cstheme="minorHAnsi"/>
           <w:b/>
           <w:bCs/>
           <w:color w:val="595959" w:themeColor="text1" w:themeTint="A6"/>
         </w:rPr>
-        <w:t xml:space="preserve">SENIOR RELEASE MANAGER </w:t>
-      </w:r>
-      <w:r>
-        <w:rPr>
-          <w:rFonts w:asciiTheme="minorHAnsi" w:hAnsiTheme="minorHAnsi" w:cstheme="minorHAnsi"/>
-          <w:color w:val="595959" w:themeColor="text1" w:themeTint="A6"/>
-        </w:rPr>
-        <w:t>(PROCESS ENGINEER) AT</w:t>
-      </w:r>
-      <w:r>
-        <w:rPr>
-          <w:rFonts w:asciiTheme="minorHAnsi" w:hAnsiTheme="minorHAnsi" w:cstheme="minorHAnsi"/>
-          <w:b/>
-          <w:bCs/>
-          <w:color w:val="595959" w:themeColor="text1" w:themeTint="A6"/>
-        </w:rPr>
-        <w:t xml:space="preserve"> SBERBANK-TECHNOLOGY </w:t>
-      </w:r>
-      <w:r>
-        <w:rPr>
-          <w:rFonts w:asciiTheme="minorHAnsi" w:hAnsiTheme="minorHAnsi" w:cstheme="minorHAnsi"/>
-          <w:color w:val="595959" w:themeColor="text1" w:themeTint="A6"/>
-        </w:rPr>
-        <w:t>Company, Moscow</w:t>
+      </w:pPr>
+    </w:p>
+    <w:p>
+      <w:pPr>
+        <w:pStyle w:val="Bullet1"/>
+        <w:rPr>
+          <w:rFonts w:asciiTheme="minorHAnsi" w:hAnsiTheme="minorHAnsi" w:cstheme="minorHAnsi"/>
+          <w:color w:val="595959" w:themeColor="text1" w:themeTint="A6"/>
+        </w:rPr>
+      </w:pPr>
+      <w:r>
+        <w:rPr>
+          <w:rFonts w:asciiTheme="minorHAnsi" w:hAnsiTheme="minorHAnsi" w:cstheme="minorHAnsi"/>
+          <w:color w:val="595959" w:themeColor="text1" w:themeTint="A6"/>
+        </w:rPr>
+        <w:t>Managed all release processes for the SAP solution servers landscape</w:t>
+      </w:r>
+    </w:p>
+    <w:p>
+      <w:pPr>
+        <w:pStyle w:val="Bullet1"/>
+        <w:rPr>
+          <w:rFonts w:asciiTheme="minorHAnsi" w:hAnsiTheme="minorHAnsi" w:cstheme="minorHAnsi"/>
+          <w:color w:val="595959" w:themeColor="text1" w:themeTint="A6"/>
+        </w:rPr>
+      </w:pPr>
+      <w:r>
+        <w:rPr>
+          <w:rFonts w:asciiTheme="minorHAnsi" w:hAnsiTheme="minorHAnsi" w:cstheme="minorHAnsi"/>
+          <w:color w:val="595959" w:themeColor="text1" w:themeTint="A6"/>
+        </w:rPr>
+        <w:t>Assessed and managed release risks and implemented best practices to mitigate those risks</w:t>
+      </w:r>
+    </w:p>
+    <w:p>
+      <w:pPr>
+        <w:pStyle w:val="Bullet1"/>
+        <w:rPr>
+          <w:rFonts w:asciiTheme="minorHAnsi" w:hAnsiTheme="minorHAnsi" w:cstheme="minorHAnsi"/>
+          <w:color w:val="595959" w:themeColor="text1" w:themeTint="A6"/>
+        </w:rPr>
+      </w:pPr>
+      <w:r>
+        <w:rPr>
+          <w:rFonts w:asciiTheme="minorHAnsi" w:hAnsiTheme="minorHAnsi" w:cstheme="minorHAnsi"/>
+          <w:color w:val="595959" w:themeColor="text1" w:themeTint="A6"/>
+        </w:rPr>
+        <w:t>Coordinated delivery of developed changes (Hot Fix) across all SAP landscape from Dev to Prod</w:t>
+      </w:r>
+    </w:p>
+    <w:p>
+      <w:pPr>
+        <w:pStyle w:val="Bullet1"/>
+        <w:rPr>
+          <w:rFonts w:asciiTheme="minorHAnsi" w:hAnsiTheme="minorHAnsi" w:cstheme="minorHAnsi"/>
+          <w:color w:val="595959" w:themeColor="text1" w:themeTint="A6"/>
+        </w:rPr>
+      </w:pPr>
+      <w:r>
+        <w:rPr>
+          <w:rFonts w:asciiTheme="minorHAnsi" w:hAnsiTheme="minorHAnsi" w:cstheme="minorHAnsi"/>
+          <w:color w:val="595959" w:themeColor="text1" w:themeTint="A6"/>
+        </w:rPr>
+        <w:t>Leads engineering activity regarding process optimization and capacity improvement</w:t>
+      </w:r>
+    </w:p>
+    <w:p>
+      <w:pPr>
+        <w:pStyle w:val="Bullet1"/>
+        <w:rPr>
+          <w:rFonts w:asciiTheme="minorHAnsi" w:hAnsiTheme="minorHAnsi" w:cstheme="minorHAnsi"/>
+          <w:color w:val="595959" w:themeColor="text1" w:themeTint="A6"/>
+        </w:rPr>
+      </w:pPr>
+      <w:r>
+        <w:rPr>
+          <w:rFonts w:asciiTheme="minorHAnsi" w:hAnsiTheme="minorHAnsi" w:cstheme="minorHAnsi"/>
+          <w:color w:val="595959" w:themeColor="text1" w:themeTint="A6"/>
+        </w:rPr>
+        <w:t>Created trainings and documentation for junior colleges and other departments</w:t>
       </w:r>
     </w:p>
     <w:p>
@@ -2854,91 +3108,9 @@
         <w:ind w:left="360" w:hanging="360"/>
         <w:rPr>
           <w:rFonts w:asciiTheme="minorHAnsi" w:hAnsiTheme="minorHAnsi" w:cstheme="minorHAnsi"/>
-          <w:b/>
-          <w:bCs/>
-          <w:color w:val="595959" w:themeColor="text1" w:themeTint="A6"/>
-        </w:rPr>
-      </w:pPr>
-    </w:p>
-    <w:p>
-      <w:pPr>
-        <w:pStyle w:val="Bullet1"/>
-        <w:rPr>
-          <w:rFonts w:asciiTheme="minorHAnsi" w:hAnsiTheme="minorHAnsi" w:cstheme="minorHAnsi"/>
-          <w:color w:val="595959" w:themeColor="text1" w:themeTint="A6"/>
-        </w:rPr>
-      </w:pPr>
-      <w:r>
-        <w:rPr>
-          <w:rFonts w:asciiTheme="minorHAnsi" w:hAnsiTheme="minorHAnsi" w:cstheme="minorHAnsi"/>
-          <w:color w:val="595959" w:themeColor="text1" w:themeTint="A6"/>
-        </w:rPr>
-        <w:t>Managed all release processes for the SAP solution servers landscape</w:t>
-      </w:r>
-    </w:p>
-    <w:p>
-      <w:pPr>
-        <w:pStyle w:val="Bullet1"/>
-        <w:rPr>
-          <w:rFonts w:asciiTheme="minorHAnsi" w:hAnsiTheme="minorHAnsi" w:cstheme="minorHAnsi"/>
-          <w:color w:val="595959" w:themeColor="text1" w:themeTint="A6"/>
-        </w:rPr>
-      </w:pPr>
-      <w:r>
-        <w:rPr>
-          <w:rFonts w:asciiTheme="minorHAnsi" w:hAnsiTheme="minorHAnsi" w:cstheme="minorHAnsi"/>
-          <w:color w:val="595959" w:themeColor="text1" w:themeTint="A6"/>
-        </w:rPr>
-        <w:t>Assessed and managed release risks and implemented best practices to mitigate those risks</w:t>
-      </w:r>
-    </w:p>
-    <w:p>
-      <w:pPr>
-        <w:pStyle w:val="Bullet1"/>
-        <w:rPr>
-          <w:rFonts w:asciiTheme="minorHAnsi" w:hAnsiTheme="minorHAnsi" w:cstheme="minorHAnsi"/>
-          <w:color w:val="595959" w:themeColor="text1" w:themeTint="A6"/>
-        </w:rPr>
-      </w:pPr>
-      <w:r>
-        <w:rPr>
-          <w:rFonts w:asciiTheme="minorHAnsi" w:hAnsiTheme="minorHAnsi" w:cstheme="minorHAnsi"/>
-          <w:color w:val="595959" w:themeColor="text1" w:themeTint="A6"/>
-        </w:rPr>
-        <w:t>Coordinated delivery of developed changes (Hot Fix) across all SAP landscape from Dev to Prod</w:t>
-      </w:r>
-    </w:p>
-    <w:p>
-      <w:pPr>
-        <w:pStyle w:val="Bullet1"/>
-        <w:rPr>
-          <w:rFonts w:asciiTheme="minorHAnsi" w:hAnsiTheme="minorHAnsi" w:cstheme="minorHAnsi"/>
-          <w:color w:val="595959" w:themeColor="text1" w:themeTint="A6"/>
-        </w:rPr>
-      </w:pPr>
-      <w:r>
-        <w:rPr>
-          <w:rFonts w:asciiTheme="minorHAnsi" w:hAnsiTheme="minorHAnsi" w:cstheme="minorHAnsi"/>
-          <w:color w:val="595959" w:themeColor="text1" w:themeTint="A6"/>
-        </w:rPr>
-        <w:t>Leads engineering activity regarding process optimization and capacity improvement</w:t>
-      </w:r>
-    </w:p>
-    <w:p>
-      <w:pPr>
-        <w:pStyle w:val="Bullet1"/>
-        <w:rPr>
-          <w:rFonts w:asciiTheme="minorHAnsi" w:hAnsiTheme="minorHAnsi" w:cstheme="minorHAnsi"/>
-          <w:color w:val="595959" w:themeColor="text1" w:themeTint="A6"/>
-        </w:rPr>
-      </w:pPr>
-      <w:r>
-        <w:rPr>
-          <w:rFonts w:asciiTheme="minorHAnsi" w:hAnsiTheme="minorHAnsi" w:cstheme="minorHAnsi"/>
-          <w:color w:val="595959" w:themeColor="text1" w:themeTint="A6"/>
-        </w:rPr>
-        <w:t>Created trainings and documentation for junior colleges and other departments</w:t>
-      </w:r>
+          <w:color w:val="595959" w:themeColor="text1" w:themeTint="A6"/>
+        </w:rPr>
+      </w:pPr>
     </w:p>
     <w:p>
       <w:pPr>
@@ -2948,6 +3120,217 @@
           <w:numId w:val="0"/>
         </w:numPr>
         <w:ind w:left="360" w:hanging="360"/>
+        <w:rPr>
+          <w:rFonts w:asciiTheme="minorHAnsi" w:hAnsiTheme="minorHAnsi" w:cstheme="minorHAnsi"/>
+          <w:b/>
+          <w:bCs/>
+          <w:color w:val="595959" w:themeColor="text1" w:themeTint="A6"/>
+        </w:rPr>
+      </w:pPr>
+      <w:r>
+        <w:rPr>
+          <w:rFonts w:asciiTheme="minorHAnsi" w:hAnsiTheme="minorHAnsi" w:cstheme="minorHAnsi"/>
+          <w:b/>
+          <w:bCs/>
+          <w:color w:val="595959" w:themeColor="text1" w:themeTint="A6"/>
+        </w:rPr>
+        <w:t xml:space="preserve">2015 </w:t>
+      </w:r>
+      <w:r>
+        <w:rPr>
+          <w:rFonts w:asciiTheme="minorHAnsi" w:hAnsiTheme="minorHAnsi" w:cstheme="minorHAnsi"/>
+          <w:b/>
+          <w:bCs/>
+          <w:color w:val="595959" w:themeColor="text1" w:themeTint="A6"/>
+        </w:rPr>
+        <w:t>– 2015</w:t>
+      </w:r>
+    </w:p>
+    <w:p>
+      <w:pPr>
+        <w:pStyle w:val="Bullet1"/>
+        <w:numPr>
+          <w:ilvl w:val="0"/>
+          <w:numId w:val="0"/>
+        </w:numPr>
+        <w:ind w:left="360" w:hanging="360"/>
+        <w:rPr>
+          <w:rFonts w:asciiTheme="minorHAnsi" w:hAnsiTheme="minorHAnsi" w:cstheme="minorHAnsi"/>
+          <w:color w:val="595959" w:themeColor="text1" w:themeTint="A6"/>
+        </w:rPr>
+      </w:pPr>
+      <w:r>
+        <w:rPr>
+          <w:rFonts w:asciiTheme="minorHAnsi" w:hAnsiTheme="minorHAnsi" w:cstheme="minorHAnsi"/>
+          <w:b/>
+          <w:bCs/>
+          <w:color w:val="595959" w:themeColor="text1" w:themeTint="A6"/>
+          <w:sz w:val="24"/>
+          <w:szCs w:val="24"/>
+        </w:rPr>
+        <w:t>JUNIOR PROGRAMMER</w:t>
+      </w:r>
+      <w:r>
+        <w:rPr>
+          <w:rFonts w:asciiTheme="minorHAnsi" w:hAnsiTheme="minorHAnsi" w:cstheme="minorHAnsi"/>
+          <w:b/>
+          <w:bCs/>
+          <w:color w:val="595959" w:themeColor="text1" w:themeTint="A6"/>
+        </w:rPr>
+        <w:t xml:space="preserve"> AT INFO-STARS </w:t>
+      </w:r>
+      <w:r>
+        <w:rPr>
+          <w:rFonts w:asciiTheme="minorHAnsi" w:hAnsiTheme="minorHAnsi" w:cstheme="minorHAnsi"/>
+          <w:color w:val="595959" w:themeColor="text1" w:themeTint="A6"/>
+        </w:rPr>
+        <w:t>Company, Moscow</w:t>
+      </w:r>
+    </w:p>
+    <w:p>
+      <w:pPr>
+        <w:pStyle w:val="Bullet1"/>
+        <w:numPr>
+          <w:ilvl w:val="0"/>
+          <w:numId w:val="0"/>
+        </w:numPr>
+        <w:ind w:left="360" w:hanging="360"/>
+        <w:rPr>
+          <w:rFonts w:asciiTheme="minorHAnsi" w:hAnsiTheme="minorHAnsi" w:cstheme="minorHAnsi"/>
+          <w:color w:val="595959" w:themeColor="text1" w:themeTint="A6"/>
+        </w:rPr>
+      </w:pPr>
+    </w:p>
+    <w:p>
+      <w:pPr>
+        <w:pStyle w:val="Bullet1"/>
+        <w:rPr>
+          <w:rFonts w:asciiTheme="minorHAnsi" w:hAnsiTheme="minorHAnsi" w:cstheme="minorHAnsi"/>
+          <w:color w:val="595959" w:themeColor="text1" w:themeTint="A6"/>
+          <w:sz w:val="24"/>
+          <w:szCs w:val="24"/>
+        </w:rPr>
+      </w:pPr>
+      <w:r>
+        <w:rPr>
+          <w:rFonts w:asciiTheme="minorHAnsi" w:hAnsiTheme="minorHAnsi" w:cstheme="minorHAnsi"/>
+          <w:color w:val="595959" w:themeColor="text1" w:themeTint="A6"/>
+          <w:sz w:val="24"/>
+          <w:szCs w:val="24"/>
+        </w:rPr>
+        <w:t>Developed Data Miner Bots that scrape data from web pages</w:t>
+      </w:r>
+      <w:r>
+        <w:rPr>
+          <w:rFonts w:asciiTheme="minorHAnsi" w:hAnsiTheme="minorHAnsi" w:cstheme="minorHAnsi"/>
+          <w:color w:val="595959" w:themeColor="text1" w:themeTint="A6"/>
+          <w:sz w:val="24"/>
+          <w:szCs w:val="24"/>
+        </w:rPr>
+        <w:t xml:space="preserve"> and collect to data base. Using HTML and CSS parameters with Jav</w:t>
+      </w:r>
+      <w:r>
+        <w:rPr>
+          <w:rFonts w:asciiTheme="minorHAnsi" w:hAnsiTheme="minorHAnsi" w:cstheme="minorHAnsi"/>
+          <w:color w:val="595959" w:themeColor="text1" w:themeTint="A6"/>
+          <w:sz w:val="24"/>
+          <w:szCs w:val="24"/>
+        </w:rPr>
+        <w:t>a</w:t>
+      </w:r>
+      <w:r>
+        <w:rPr>
+          <w:rFonts w:asciiTheme="minorHAnsi" w:hAnsiTheme="minorHAnsi" w:cstheme="minorHAnsi"/>
+          <w:color w:val="595959" w:themeColor="text1" w:themeTint="A6"/>
+          <w:sz w:val="24"/>
+          <w:szCs w:val="24"/>
+        </w:rPr>
+        <w:t xml:space="preserve">script, JQuery </w:t>
+      </w:r>
+      <w:r>
+        <w:rPr>
+          <w:rFonts w:asciiTheme="minorHAnsi" w:hAnsiTheme="minorHAnsi" w:cstheme="minorHAnsi"/>
+          <w:color w:val="595959" w:themeColor="text1" w:themeTint="A6"/>
+          <w:sz w:val="24"/>
+          <w:szCs w:val="24"/>
+        </w:rPr>
+        <w:t>methods</w:t>
+      </w:r>
+      <w:r>
+        <w:rPr>
+          <w:rFonts w:asciiTheme="minorHAnsi" w:hAnsiTheme="minorHAnsi" w:cstheme="minorHAnsi"/>
+          <w:color w:val="595959" w:themeColor="text1" w:themeTint="A6"/>
+          <w:sz w:val="24"/>
+          <w:szCs w:val="24"/>
+        </w:rPr>
+        <w:t>.</w:t>
+      </w:r>
+    </w:p>
+    <w:p>
+      <w:pPr>
+        <w:pStyle w:val="Bullet1"/>
+        <w:rPr>
+          <w:rFonts w:asciiTheme="minorHAnsi" w:hAnsiTheme="minorHAnsi" w:cstheme="minorHAnsi"/>
+          <w:color w:val="595959" w:themeColor="text1" w:themeTint="A6"/>
+          <w:sz w:val="24"/>
+          <w:szCs w:val="24"/>
+        </w:rPr>
+      </w:pPr>
+      <w:r>
+        <w:rPr>
+          <w:rFonts w:asciiTheme="minorHAnsi" w:hAnsiTheme="minorHAnsi" w:cstheme="minorHAnsi"/>
+          <w:color w:val="595959" w:themeColor="text1" w:themeTint="A6"/>
+          <w:sz w:val="24"/>
+          <w:szCs w:val="24"/>
+        </w:rPr>
+        <w:t>Fixed bugs and actualized Bots that field down because of DOM changes in original pages.</w:t>
+      </w:r>
+    </w:p>
+    <w:p>
+      <w:pPr>
+        <w:pStyle w:val="Bullet1"/>
+        <w:rPr>
+          <w:rFonts w:asciiTheme="minorHAnsi" w:hAnsiTheme="minorHAnsi" w:cstheme="minorHAnsi"/>
+          <w:color w:val="595959" w:themeColor="text1" w:themeTint="A6"/>
+          <w:sz w:val="24"/>
+          <w:szCs w:val="24"/>
+        </w:rPr>
+      </w:pPr>
+      <w:r>
+        <w:rPr>
+          <w:rFonts w:asciiTheme="minorHAnsi" w:hAnsiTheme="minorHAnsi" w:cstheme="minorHAnsi"/>
+          <w:color w:val="595959" w:themeColor="text1" w:themeTint="A6"/>
+          <w:sz w:val="24"/>
+          <w:szCs w:val="24"/>
+        </w:rPr>
+        <w:t>Team member in</w:t>
+      </w:r>
+      <w:r>
+        <w:rPr>
+          <w:rFonts w:asciiTheme="minorHAnsi" w:hAnsiTheme="minorHAnsi" w:cstheme="minorHAnsi"/>
+          <w:color w:val="595959" w:themeColor="text1" w:themeTint="A6"/>
+          <w:sz w:val="24"/>
+          <w:szCs w:val="24"/>
+        </w:rPr>
+        <w:t xml:space="preserve"> global </w:t>
+      </w:r>
+      <w:r>
+        <w:rPr>
+          <w:rFonts w:asciiTheme="minorHAnsi" w:hAnsiTheme="minorHAnsi" w:cstheme="minorHAnsi"/>
+          <w:color w:val="595959" w:themeColor="text1" w:themeTint="A6"/>
+          <w:sz w:val="24"/>
+          <w:szCs w:val="24"/>
+        </w:rPr>
+        <w:t>project: A Web application that builds bots itself. In PHP</w:t>
+      </w:r>
+    </w:p>
+    <w:p>
+      <w:pPr>
+        <w:pStyle w:val="Bullet1"/>
+        <w:numPr>
+          <w:ilvl w:val="0"/>
+          <w:numId w:val="0"/>
+        </w:numPr>
         <w:rPr>
           <w:rFonts w:asciiTheme="minorHAnsi" w:hAnsiTheme="minorHAnsi" w:cstheme="minorHAnsi"/>
           <w:color w:val="595959" w:themeColor="text1" w:themeTint="A6"/>
@@ -3455,6 +3838,119 @@
 <file path=word/numbering.xml><?xml version="1.0" encoding="utf-8"?>
 <w:numbering xmlns:wpc="http://schemas.microsoft.com/office/word/2010/wordprocessingCanvas" xmlns:cx="http://schemas.microsoft.com/office/drawing/2014/chartex" xmlns:cx1="http://schemas.microsoft.com/office/drawing/2015/9/8/chartex" xmlns:mc="http://schemas.openxmlformats.org/markup-compatibility/2006" xmlns:o="urn:schemas-microsoft-com:office:office" xmlns:r="http://schemas.openxmlformats.org/officeDocument/2006/relationships" xmlns:m="http://schemas.openxmlformats.org/officeDocument/2006/math" xmlns:v="urn:schemas-microsoft-com:vml" xmlns:wp14="http://schemas.microsoft.com/office/word/2010/wordprocessingDrawing" xmlns:wp="http://schemas.openxmlformats.org/drawingml/2006/wordprocessingDrawing" xmlns:w10="urn:schemas-microsoft-com:office:word" xmlns:w="http://schemas.openxmlformats.org/wordprocessingml/2006/main" xmlns:w14="http://schemas.microsoft.com/office/word/2010/wordml" xmlns:w15="http://schemas.microsoft.com/office/word/2012/wordml" xmlns:w16se="http://schemas.microsoft.com/office/word/2015/wordml/symex" xmlns:wpg="http://schemas.microsoft.com/office/word/2010/wordprocessingGroup" xmlns:wpi="http://schemas.microsoft.com/office/word/2010/wordprocessingInk" xmlns:wne="http://schemas.microsoft.com/office/word/2006/wordml" xmlns:wps="http://schemas.microsoft.com/office/word/2010/wordprocessingShape" mc:Ignorable="w14 w15 w16se wp14">
   <w:abstractNum w:abstractNumId="0" w15:restartNumberingAfterBreak="0">
+    <w:nsid w:val="223D3D11"/>
+    <w:multiLevelType w:val="hybridMultilevel"/>
+    <w:tmpl w:val="CC0EDC06"/>
+    <w:lvl w:ilvl="0" w:tplc="04090001">
+      <w:start w:val="1"/>
+      <w:numFmt w:val="bullet"/>
+      <w:lvlText w:val=""/>
+      <w:lvlJc w:val="left"/>
+      <w:pPr>
+        <w:ind w:left="720" w:hanging="360"/>
+      </w:pPr>
+      <w:rPr>
+        <w:rFonts w:ascii="Symbol" w:hAnsi="Symbol" w:hint="default"/>
+      </w:rPr>
+    </w:lvl>
+    <w:lvl w:ilvl="1" w:tplc="04090003" w:tentative="1">
+      <w:start w:val="1"/>
+      <w:numFmt w:val="bullet"/>
+      <w:lvlText w:val="o"/>
+      <w:lvlJc w:val="left"/>
+      <w:pPr>
+        <w:ind w:left="1440" w:hanging="360"/>
+      </w:pPr>
+      <w:rPr>
+        <w:rFonts w:ascii="Courier New" w:hAnsi="Courier New" w:cs="Courier New" w:hint="default"/>
+      </w:rPr>
+    </w:lvl>
+    <w:lvl w:ilvl="2" w:tplc="04090005" w:tentative="1">
+      <w:start w:val="1"/>
+      <w:numFmt w:val="bullet"/>
+      <w:lvlText w:val=""/>
+      <w:lvlJc w:val="left"/>
+      <w:pPr>
+        <w:ind w:left="2160" w:hanging="360"/>
+      </w:pPr>
+      <w:rPr>
+        <w:rFonts w:ascii="Wingdings" w:hAnsi="Wingdings" w:hint="default"/>
+      </w:rPr>
+    </w:lvl>
+    <w:lvl w:ilvl="3" w:tplc="04090001" w:tentative="1">
+      <w:start w:val="1"/>
+      <w:numFmt w:val="bullet"/>
+      <w:lvlText w:val=""/>
+      <w:lvlJc w:val="left"/>
+      <w:pPr>
+        <w:ind w:left="2880" w:hanging="360"/>
+      </w:pPr>
+      <w:rPr>
+        <w:rFonts w:ascii="Symbol" w:hAnsi="Symbol" w:hint="default"/>
+      </w:rPr>
+    </w:lvl>
+    <w:lvl w:ilvl="4" w:tplc="04090003" w:tentative="1">
+      <w:start w:val="1"/>
+      <w:numFmt w:val="bullet"/>
+      <w:lvlText w:val="o"/>
+      <w:lvlJc w:val="left"/>
+      <w:pPr>
+        <w:ind w:left="3600" w:hanging="360"/>
+      </w:pPr>
+      <w:rPr>
+        <w:rFonts w:ascii="Courier New" w:hAnsi="Courier New" w:cs="Courier New" w:hint="default"/>
+      </w:rPr>
+    </w:lvl>
+    <w:lvl w:ilvl="5" w:tplc="04090005" w:tentative="1">
+      <w:start w:val="1"/>
+      <w:numFmt w:val="bullet"/>
+      <w:lvlText w:val=""/>
+      <w:lvlJc w:val="left"/>
+      <w:pPr>
+        <w:ind w:left="4320" w:hanging="360"/>
+      </w:pPr>
+      <w:rPr>
+        <w:rFonts w:ascii="Wingdings" w:hAnsi="Wingdings" w:hint="default"/>
+      </w:rPr>
+    </w:lvl>
+    <w:lvl w:ilvl="6" w:tplc="04090001" w:tentative="1">
+      <w:start w:val="1"/>
+      <w:numFmt w:val="bullet"/>
+      <w:lvlText w:val=""/>
+      <w:lvlJc w:val="left"/>
+      <w:pPr>
+        <w:ind w:left="5040" w:hanging="360"/>
+      </w:pPr>
+      <w:rPr>
+        <w:rFonts w:ascii="Symbol" w:hAnsi="Symbol" w:hint="default"/>
+      </w:rPr>
+    </w:lvl>
+    <w:lvl w:ilvl="7" w:tplc="04090003" w:tentative="1">
+      <w:start w:val="1"/>
+      <w:numFmt w:val="bullet"/>
+      <w:lvlText w:val="o"/>
+      <w:lvlJc w:val="left"/>
+      <w:pPr>
+        <w:ind w:left="5760" w:hanging="360"/>
+      </w:pPr>
+      <w:rPr>
+        <w:rFonts w:ascii="Courier New" w:hAnsi="Courier New" w:cs="Courier New" w:hint="default"/>
+      </w:rPr>
+    </w:lvl>
+    <w:lvl w:ilvl="8" w:tplc="04090005" w:tentative="1">
+      <w:start w:val="1"/>
+      <w:numFmt w:val="bullet"/>
+      <w:lvlText w:val=""/>
+      <w:lvlJc w:val="left"/>
+      <w:pPr>
+        <w:ind w:left="6480" w:hanging="360"/>
+      </w:pPr>
+      <w:rPr>
+        <w:rFonts w:ascii="Wingdings" w:hAnsi="Wingdings" w:hint="default"/>
+      </w:rPr>
+    </w:lvl>
+  </w:abstractNum>
+  <w:abstractNum w:abstractNumId="1" w15:restartNumberingAfterBreak="0">
     <w:nsid w:val="33C4325A"/>
     <w:multiLevelType w:val="hybridMultilevel"/>
     <w:tmpl w:val="59D4B090"/>
@@ -3595,7 +4091,7 @@
       </w:rPr>
     </w:lvl>
   </w:abstractNum>
-  <w:abstractNum w:abstractNumId="1" w15:restartNumberingAfterBreak="0">
+  <w:abstractNum w:abstractNumId="2" w15:restartNumberingAfterBreak="0">
     <w:nsid w:val="4A0E37A1"/>
     <w:multiLevelType w:val="hybridMultilevel"/>
     <w:tmpl w:val="A5820E76"/>
@@ -3708,21 +4204,23 @@
       </w:rPr>
     </w:lvl>
   </w:abstractNum>
-  <w:abstractNum w:abstractNumId="2" w15:restartNumberingAfterBreak="0">
+  <w:abstractNum w:abstractNumId="3" w15:restartNumberingAfterBreak="0">
     <w:nsid w:val="78925783"/>
     <w:multiLevelType w:val="hybridMultilevel"/>
-    <w:tmpl w:val="97E22F3A"/>
-    <w:lvl w:ilvl="0" w:tplc="04090005">
+    <w:tmpl w:val="C224950A"/>
+    <w:lvl w:ilvl="0" w:tplc="2620F14A">
       <w:start w:val="1"/>
       <w:numFmt w:val="bullet"/>
       <w:pStyle w:val="Bullet1"/>
       <w:lvlText w:val=""/>
       <w:lvlJc w:val="left"/>
       <w:pPr>
-        <w:ind w:left="360" w:hanging="360"/>
+        <w:ind w:left="450" w:hanging="360"/>
       </w:pPr>
       <w:rPr>
         <w:rFonts w:ascii="Wingdings" w:hAnsi="Wingdings" w:hint="default"/>
+        <w:sz w:val="22"/>
+        <w:szCs w:val="22"/>
       </w:rPr>
     </w:lvl>
     <w:lvl w:ilvl="1" w:tplc="04070003">
@@ -3823,13 +4321,28 @@
     </w:lvl>
   </w:abstractNum>
   <w:num w:numId="1">
+    <w:abstractNumId w:val="1"/>
+  </w:num>
+  <w:num w:numId="2">
+    <w:abstractNumId w:val="3"/>
+  </w:num>
+  <w:num w:numId="3">
+    <w:abstractNumId w:val="2"/>
+  </w:num>
+  <w:num w:numId="4">
     <w:abstractNumId w:val="0"/>
   </w:num>
-  <w:num w:numId="2">
-    <w:abstractNumId w:val="2"/>
+  <w:num w:numId="5">
+    <w:abstractNumId w:val="3"/>
   </w:num>
-  <w:num w:numId="3">
-    <w:abstractNumId w:val="1"/>
+  <w:num w:numId="6">
+    <w:abstractNumId w:val="3"/>
+  </w:num>
+  <w:num w:numId="7">
+    <w:abstractNumId w:val="3"/>
+  </w:num>
+  <w:num w:numId="8">
+    <w:abstractNumId w:val="3"/>
   </w:num>
   <w:numIdMacAtCleanup w:val="3"/>
 </w:numbering>
@@ -4710,7 +5223,7 @@
 </file>
 
 <file path=customXml/itemProps1.xml><?xml version="1.0" encoding="utf-8"?>
-<ds:datastoreItem xmlns:ds="http://schemas.openxmlformats.org/officeDocument/2006/customXml" ds:itemID="{FFDB2BC9-CBE0-4390-8174-84E7F27E9EF7}">
+<ds:datastoreItem xmlns:ds="http://schemas.openxmlformats.org/officeDocument/2006/customXml" ds:itemID="{0EC1C22E-A801-4149-8CFD-9FA1E7FE4B0D}">
   <ds:schemaRefs>
     <ds:schemaRef ds:uri="http://schemas.openxmlformats.org/officeDocument/2006/bibliography"/>
   </ds:schemaRefs>

</xml_diff>